<commit_message>
Added test project and updated docs
</commit_message>
<xml_diff>
--- a/Документы/Ат лист .docx
+++ b/Документы/Ат лист .docx
@@ -30,13 +30,92 @@
         <w:rPr>
           <w:rStyle w:val="20"/>
           <w:rFonts w:eastAsia="Courier New"/>
-          <w:b/>
           <w:sz w:val="28"/>
           <w:szCs w:val="28"/>
           <w:u w:val="none"/>
         </w:rPr>
       </w:pPr>
       <w:r>
+        <w:rPr>
+          <w:rStyle w:val="20"/>
+          <w:rFonts w:eastAsia="Courier New"/>
+          <w:sz w:val="28"/>
+          <w:szCs w:val="28"/>
+          <w:u w:val="none"/>
+        </w:rPr>
+        <w:t>Санкт-Петербургское Государственное бюджетное</w:t>
+      </w:r>
+      <w:r>
+        <w:rPr>
+          <w:rStyle w:val="20"/>
+          <w:rFonts w:eastAsia="Courier New"/>
+          <w:sz w:val="28"/>
+          <w:szCs w:val="28"/>
+          <w:u w:val="none"/>
+        </w:rPr>
+        <w:t xml:space="preserve"> профессиональное</w:t>
+      </w:r>
+      <w:r>
+        <w:rPr>
+          <w:rStyle w:val="20"/>
+          <w:rFonts w:eastAsia="Courier New"/>
+          <w:sz w:val="28"/>
+          <w:szCs w:val="28"/>
+          <w:u w:val="none"/>
+        </w:rPr>
+        <w:t xml:space="preserve"> образовательное учреждение </w:t>
+      </w:r>
+    </w:p>
+    <w:p>
+      <w:pPr>
+        <w:keepNext/>
+        <w:keepLines/>
+        <w:spacing w:after="535" w:line="260" w:lineRule="exact"/>
+        <w:ind w:left="79"/>
+        <w:contextualSpacing/>
+        <w:jc w:val="center"/>
+        <w:rPr>
+          <w:rStyle w:val="20"/>
+          <w:rFonts w:eastAsia="Courier New"/>
+          <w:sz w:val="28"/>
+          <w:szCs w:val="28"/>
+          <w:u w:val="none"/>
+        </w:rPr>
+      </w:pPr>
+      <w:r>
+        <w:rPr>
+          <w:rStyle w:val="20"/>
+          <w:rFonts w:eastAsia="Courier New"/>
+          <w:sz w:val="28"/>
+          <w:szCs w:val="28"/>
+          <w:u w:val="none"/>
+        </w:rPr>
+        <w:t>«Политехнический колледж городского хозяйства»</w:t>
+      </w:r>
+    </w:p>
+    <w:p>
+      <w:pPr>
+        <w:keepNext/>
+        <w:keepLines/>
+        <w:spacing w:after="535" w:line="260" w:lineRule="exact"/>
+        <w:ind w:left="80"/>
+        <w:jc w:val="center"/>
+        <w:rPr>
+          <w:rStyle w:val="20"/>
+          <w:rFonts w:eastAsia="Courier New"/>
+          <w:sz w:val="28"/>
+          <w:szCs w:val="28"/>
+          <w:u w:val="none"/>
+        </w:rPr>
+      </w:pPr>
+    </w:p>
+    <w:p>
+      <w:pPr>
+        <w:keepNext/>
+        <w:keepLines/>
+        <w:spacing w:after="535" w:line="260" w:lineRule="exact"/>
+        <w:ind w:left="80"/>
+        <w:jc w:val="center"/>
         <w:rPr>
           <w:rStyle w:val="20"/>
           <w:rFonts w:eastAsia="Courier New"/>
@@ -45,8 +124,7 @@
           <w:szCs w:val="28"/>
           <w:u w:val="none"/>
         </w:rPr>
-        <w:t>Санкт-Петербургское Государственное бюджетное</w:t>
-      </w:r>
+      </w:pPr>
       <w:r>
         <w:rPr>
           <w:rStyle w:val="20"/>
@@ -56,90 +134,6 @@
           <w:szCs w:val="28"/>
           <w:u w:val="none"/>
         </w:rPr>
-        <w:t xml:space="preserve"> профессиональное</w:t>
-      </w:r>
-      <w:r>
-        <w:rPr>
-          <w:rStyle w:val="20"/>
-          <w:rFonts w:eastAsia="Courier New"/>
-          <w:b/>
-          <w:sz w:val="28"/>
-          <w:szCs w:val="28"/>
-          <w:u w:val="none"/>
-        </w:rPr>
-        <w:t xml:space="preserve"> образовательное учреждение </w:t>
-      </w:r>
-    </w:p>
-    <w:p>
-      <w:pPr>
-        <w:keepNext/>
-        <w:keepLines/>
-        <w:spacing w:after="535" w:line="260" w:lineRule="exact"/>
-        <w:ind w:left="79"/>
-        <w:contextualSpacing/>
-        <w:jc w:val="center"/>
-        <w:rPr>
-          <w:rStyle w:val="20"/>
-          <w:rFonts w:eastAsia="Courier New"/>
-          <w:b/>
-          <w:sz w:val="28"/>
-          <w:szCs w:val="28"/>
-          <w:u w:val="none"/>
-        </w:rPr>
-      </w:pPr>
-      <w:r>
-        <w:rPr>
-          <w:rStyle w:val="20"/>
-          <w:rFonts w:eastAsia="Courier New"/>
-          <w:b/>
-          <w:sz w:val="28"/>
-          <w:szCs w:val="28"/>
-          <w:u w:val="none"/>
-        </w:rPr>
-        <w:t>«Политехнический колледж городского хозяйства»</w:t>
-      </w:r>
-    </w:p>
-    <w:p>
-      <w:pPr>
-        <w:keepNext/>
-        <w:keepLines/>
-        <w:spacing w:after="535" w:line="260" w:lineRule="exact"/>
-        <w:ind w:left="80"/>
-        <w:jc w:val="center"/>
-        <w:rPr>
-          <w:rStyle w:val="20"/>
-          <w:rFonts w:eastAsia="Courier New"/>
-          <w:sz w:val="28"/>
-          <w:szCs w:val="28"/>
-          <w:u w:val="none"/>
-        </w:rPr>
-      </w:pPr>
-    </w:p>
-    <w:p>
-      <w:pPr>
-        <w:keepNext/>
-        <w:keepLines/>
-        <w:spacing w:after="535" w:line="260" w:lineRule="exact"/>
-        <w:ind w:left="80"/>
-        <w:jc w:val="center"/>
-        <w:rPr>
-          <w:rStyle w:val="20"/>
-          <w:rFonts w:eastAsia="Courier New"/>
-          <w:b/>
-          <w:sz w:val="28"/>
-          <w:szCs w:val="28"/>
-          <w:u w:val="none"/>
-        </w:rPr>
-      </w:pPr>
-      <w:r>
-        <w:rPr>
-          <w:rStyle w:val="20"/>
-          <w:rFonts w:eastAsia="Courier New"/>
-          <w:b/>
-          <w:sz w:val="28"/>
-          <w:szCs w:val="28"/>
-          <w:u w:val="none"/>
-        </w:rPr>
         <w:t xml:space="preserve">Аттестационный лист </w:t>
       </w:r>
     </w:p>
@@ -149,49 +143,135 @@
         <w:ind w:left="79"/>
         <w:contextualSpacing/>
         <w:rPr>
+          <w:i w:val="0"/>
+          <w:iCs w:val="0"/>
           <w:color w:val="000000"/>
           <w:sz w:val="18"/>
           <w:szCs w:val="18"/>
-          <w:lang w:eastAsia="ru-RU" w:bidi="ru-RU"/>
-        </w:rPr>
-      </w:pPr>
-      <w:r>
-        <w:rPr>
+          <w:lang w:bidi="ru-RU"/>
+        </w:rPr>
+      </w:pPr>
+      <w:r>
+        <w:rPr>
+          <w:i w:val="0"/>
+          <w:iCs w:val="0"/>
           <w:color w:val="000000"/>
           <w:sz w:val="18"/>
           <w:szCs w:val="18"/>
-          <w:lang w:eastAsia="ru-RU" w:bidi="ru-RU"/>
-        </w:rPr>
-        <w:t>_________</w:t>
-      </w:r>
-      <w:r>
-        <w:rPr>
+          <w:lang w:bidi="ru-RU"/>
+        </w:rPr>
+        <w:t>__________________</w:t>
+      </w:r>
+      <w:r>
+        <w:rPr>
+          <w:i w:val="0"/>
+          <w:iCs w:val="0"/>
           <w:color w:val="000000"/>
           <w:sz w:val="18"/>
           <w:szCs w:val="18"/>
-          <w:lang w:eastAsia="ru-RU" w:bidi="ru-RU"/>
-        </w:rPr>
-        <w:t>_______________________</w:t>
+          <w:lang w:bidi="ru-RU"/>
+        </w:rPr>
+        <w:t>_______</w:t>
       </w:r>
       <w:r>
         <w:rPr>
           <w:i w:val="0"/>
-          <w:color w:val="000000"/>
-          <w:sz w:val="24"/>
-          <w:szCs w:val="24"/>
-          <w:u w:val="single"/>
-          <w:lang w:eastAsia="ru-RU" w:bidi="ru-RU"/>
-        </w:rPr>
-        <w:t>Новоселов Святослав Дмитриевич</w:t>
-      </w:r>
-      <w:r>
-        <w:rPr>
+          <w:iCs w:val="0"/>
           <w:color w:val="000000"/>
           <w:sz w:val="18"/>
           <w:szCs w:val="18"/>
-          <w:lang w:eastAsia="ru-RU" w:bidi="ru-RU"/>
-        </w:rPr>
-        <w:t>______________________________</w:t>
+          <w:lang w:bidi="ru-RU"/>
+        </w:rPr>
+        <w:t>_</w:t>
+      </w:r>
+      <w:r>
+        <w:rPr>
+          <w:i w:val="0"/>
+          <w:iCs w:val="0"/>
+          <w:color w:val="000000"/>
+          <w:sz w:val="18"/>
+          <w:szCs w:val="18"/>
+          <w:lang w:bidi="ru-RU"/>
+        </w:rPr>
+        <w:t>__</w:t>
+      </w:r>
+      <w:r>
+        <w:rPr>
+          <w:i w:val="0"/>
+          <w:iCs w:val="0"/>
+          <w:color w:val="000000"/>
+          <w:sz w:val="18"/>
+          <w:szCs w:val="18"/>
+          <w:lang w:bidi="ru-RU"/>
+        </w:rPr>
+        <w:t>_</w:t>
+      </w:r>
+      <w:r>
+        <w:rPr>
+          <w:i w:val="0"/>
+          <w:iCs w:val="0"/>
+          <w:color w:val="000000"/>
+          <w:sz w:val="18"/>
+          <w:szCs w:val="18"/>
+          <w:lang w:bidi="ru-RU"/>
+        </w:rPr>
+        <w:t>__</w:t>
+      </w:r>
+      <w:r>
+        <w:rPr>
+          <w:i w:val="0"/>
+          <w:iCs w:val="0"/>
+          <w:color w:val="000000"/>
+          <w:sz w:val="24"/>
+          <w:szCs w:val="18"/>
+          <w:u w:val="single"/>
+          <w:lang w:bidi="ru-RU"/>
+        </w:rPr>
+        <w:t>Новоселов Святослав Дмитриевич</w:t>
+      </w:r>
+      <w:r>
+        <w:rPr>
+          <w:i w:val="0"/>
+          <w:iCs w:val="0"/>
+          <w:color w:val="000000"/>
+          <w:sz w:val="18"/>
+          <w:szCs w:val="18"/>
+          <w:lang w:bidi="ru-RU"/>
+        </w:rPr>
+        <w:t>_</w:t>
+      </w:r>
+      <w:r>
+        <w:rPr>
+          <w:i w:val="0"/>
+          <w:iCs w:val="0"/>
+          <w:color w:val="000000"/>
+          <w:sz w:val="18"/>
+          <w:szCs w:val="18"/>
+          <w:lang w:bidi="ru-RU"/>
+        </w:rPr>
+        <w:t>________</w:t>
+      </w:r>
+      <w:r>
+        <w:rPr>
+          <w:i w:val="0"/>
+          <w:iCs w:val="0"/>
+          <w:color w:val="000000"/>
+          <w:sz w:val="18"/>
+          <w:szCs w:val="18"/>
+          <w:lang w:bidi="ru-RU"/>
+        </w:rPr>
+        <w:t>_______</w:t>
+      </w:r>
+      <w:r>
+        <w:rPr>
+          <w:i w:val="0"/>
+          <w:iCs w:val="0"/>
+          <w:color w:val="000000"/>
+          <w:sz w:val="18"/>
+          <w:szCs w:val="18"/>
+          <w:lang w:bidi="ru-RU"/>
+        </w:rPr>
+        <w:t>______________</w:t>
       </w:r>
     </w:p>
     <w:p>
@@ -337,28 +417,28 @@
           <w:rFonts w:ascii="Times New Roman" w:hAnsi="Times New Roman" w:cs="Times New Roman"/>
           <w:u w:val="single"/>
         </w:rPr>
-        <w:t>09.02.0</w:t>
-      </w:r>
-      <w:r>
-        <w:rPr>
-          <w:rFonts w:ascii="Times New Roman" w:hAnsi="Times New Roman" w:cs="Times New Roman"/>
-          <w:u w:val="single"/>
-        </w:rPr>
-        <w:t>7</w:t>
-      </w:r>
-      <w:r>
-        <w:rPr>
-          <w:rFonts w:ascii="Times New Roman" w:hAnsi="Times New Roman" w:cs="Times New Roman"/>
-          <w:u w:val="single"/>
-        </w:rPr>
-        <w:t xml:space="preserve"> </w:t>
-      </w:r>
-      <w:r>
-        <w:rPr>
-          <w:rFonts w:ascii="Times New Roman" w:hAnsi="Times New Roman" w:cs="Times New Roman"/>
-          <w:u w:val="single"/>
-        </w:rPr>
-        <w:t>Информационные системы и программирование</w:t>
+        <w:t>09.02.07 Информационные системы и программирование</w:t>
+      </w:r>
+    </w:p>
+    <w:p>
+      <w:pPr>
+        <w:tabs>
+          <w:tab w:val="left" w:leader="underscore" w:pos="3499"/>
+        </w:tabs>
+        <w:ind w:left="119"/>
+        <w:contextualSpacing/>
+        <w:jc w:val="center"/>
+        <w:rPr>
+          <w:rFonts w:ascii="Times New Roman" w:hAnsi="Times New Roman" w:cs="Times New Roman"/>
+          <w:u w:val="single"/>
+        </w:rPr>
+      </w:pPr>
+      <w:r>
+        <w:rPr>
+          <w:rFonts w:ascii="Times New Roman" w:hAnsi="Times New Roman" w:cs="Times New Roman"/>
+          <w:u w:val="single"/>
+        </w:rPr>
+        <w:t>по квалификации «Программист»</w:t>
       </w:r>
     </w:p>
     <w:p>
@@ -390,8 +470,6 @@
         <w:spacing w:line="240" w:lineRule="atLeast"/>
         <w:jc w:val="center"/>
         <w:rPr>
-          <w:rFonts w:ascii="Times New Roman" w:hAnsi="Times New Roman" w:cs="Times New Roman"/>
-          <w:color w:val="auto"/>
           <w:u w:val="single"/>
         </w:rPr>
       </w:pPr>
@@ -441,15 +519,15 @@
           <w:color w:val="auto"/>
           <w:u w:val="single"/>
         </w:rPr>
-        <w:t>ПМ.0</w:t>
-      </w:r>
-      <w:r>
-        <w:rPr>
-          <w:rFonts w:ascii="Times New Roman" w:hAnsi="Times New Roman" w:cs="Times New Roman"/>
-          <w:color w:val="auto"/>
-          <w:u w:val="single"/>
-        </w:rPr>
-        <w:t>2</w:t>
+        <w:t>ПМ.</w:t>
+      </w:r>
+      <w:r>
+        <w:rPr>
+          <w:rFonts w:ascii="Times New Roman" w:hAnsi="Times New Roman" w:cs="Times New Roman"/>
+          <w:color w:val="auto"/>
+          <w:u w:val="single"/>
+        </w:rPr>
+        <w:t>02</w:t>
       </w:r>
       <w:r>
         <w:rPr>
@@ -459,15 +537,6 @@
         </w:rPr>
         <w:t xml:space="preserve"> </w:t>
       </w:r>
-    </w:p>
-    <w:p>
-      <w:pPr>
-        <w:spacing w:line="240" w:lineRule="atLeast"/>
-        <w:jc w:val="center"/>
-        <w:rPr>
-          <w:u w:val="single"/>
-        </w:rPr>
-      </w:pPr>
       <w:r>
         <w:rPr>
           <w:rFonts w:ascii="Times New Roman" w:hAnsi="Times New Roman" w:cs="Times New Roman"/>
@@ -703,45 +772,6 @@
     </w:p>
     <w:p>
       <w:pPr>
-        <w:jc w:val="center"/>
-        <w:rPr>
-          <w:rFonts w:ascii="Times New Roman" w:hAnsi="Times New Roman" w:cs="Times New Roman"/>
-          <w:iCs/>
-          <w:color w:val="auto"/>
-        </w:rPr>
-      </w:pPr>
-      <w:r>
-        <w:rPr>
-          <w:rFonts w:ascii="Times New Roman" w:hAnsi="Times New Roman" w:cs="Times New Roman"/>
-          <w:iCs/>
-        </w:rPr>
-        <w:t>______</w:t>
-      </w:r>
-      <w:r>
-        <w:rPr>
-          <w:rFonts w:ascii="Times New Roman" w:hAnsi="Times New Roman" w:cs="Times New Roman"/>
-          <w:iCs/>
-        </w:rPr>
-        <w:t>________________________</w:t>
-      </w:r>
-      <w:r>
-        <w:rPr>
-          <w:rFonts w:ascii="Times New Roman" w:hAnsi="Times New Roman" w:cs="Times New Roman"/>
-          <w:iCs/>
-          <w:u w:val="single"/>
-        </w:rPr>
-        <w:t>АО «Невское ПКБ»</w:t>
-      </w:r>
-      <w:r>
-        <w:rPr>
-          <w:rFonts w:ascii="Times New Roman" w:hAnsi="Times New Roman" w:cs="Times New Roman"/>
-          <w:iCs/>
-        </w:rPr>
-        <w:t>_____________________________</w:t>
-      </w:r>
-    </w:p>
-    <w:p>
-      <w:pPr>
         <w:pStyle w:val="80"/>
         <w:shd w:val="clear" w:color="auto" w:fill="auto"/>
         <w:tabs>
@@ -751,6 +781,94 @@
         <w:ind w:left="120" w:right="-2" w:firstLine="22"/>
         <w:jc w:val="center"/>
         <w:rPr>
+          <w:rFonts w:eastAsia="Courier New"/>
+          <w:i w:val="0"/>
+          <w:color w:val="000000"/>
+          <w:sz w:val="24"/>
+          <w:szCs w:val="24"/>
+          <w:lang w:eastAsia="ru-RU" w:bidi="ru-RU"/>
+        </w:rPr>
+      </w:pPr>
+      <w:r>
+        <w:rPr>
+          <w:rFonts w:eastAsia="Courier New"/>
+          <w:i w:val="0"/>
+          <w:color w:val="000000"/>
+          <w:sz w:val="24"/>
+          <w:szCs w:val="24"/>
+          <w:lang w:eastAsia="ru-RU" w:bidi="ru-RU"/>
+        </w:rPr>
+        <w:t>_____________________</w:t>
+      </w:r>
+      <w:r>
+        <w:rPr>
+          <w:rFonts w:eastAsia="Courier New"/>
+          <w:i w:val="0"/>
+          <w:color w:val="000000"/>
+          <w:sz w:val="24"/>
+          <w:szCs w:val="24"/>
+          <w:lang w:eastAsia="ru-RU" w:bidi="ru-RU"/>
+        </w:rPr>
+        <w:t>____</w:t>
+      </w:r>
+      <w:r>
+        <w:rPr>
+          <w:rFonts w:eastAsia="Courier New"/>
+          <w:i w:val="0"/>
+          <w:color w:val="000000"/>
+          <w:sz w:val="24"/>
+          <w:szCs w:val="24"/>
+          <w:u w:val="single"/>
+          <w:lang w:eastAsia="ru-RU" w:bidi="ru-RU"/>
+        </w:rPr>
+        <w:t>АО «Невс</w:t>
+      </w:r>
+      <w:r>
+        <w:rPr>
+          <w:rFonts w:eastAsia="Courier New"/>
+          <w:i w:val="0"/>
+          <w:color w:val="000000"/>
+          <w:sz w:val="24"/>
+          <w:szCs w:val="24"/>
+          <w:u w:val="single"/>
+          <w:lang w:eastAsia="ru-RU" w:bidi="ru-RU"/>
+        </w:rPr>
+        <w:t>кое ПКБ»</w:t>
+      </w:r>
+      <w:r>
+        <w:rPr>
+          <w:rFonts w:eastAsia="Courier New"/>
+          <w:i w:val="0"/>
+          <w:color w:val="000000"/>
+          <w:sz w:val="24"/>
+          <w:szCs w:val="24"/>
+          <w:lang w:eastAsia="ru-RU" w:bidi="ru-RU"/>
+        </w:rPr>
+        <w:t>_______________</w:t>
+      </w:r>
+      <w:r>
+        <w:rPr>
+          <w:rFonts w:eastAsia="Courier New"/>
+          <w:i w:val="0"/>
+          <w:color w:val="000000"/>
+          <w:sz w:val="24"/>
+          <w:szCs w:val="24"/>
+          <w:lang w:eastAsia="ru-RU" w:bidi="ru-RU"/>
+        </w:rPr>
+        <w:t>___________</w:t>
+      </w:r>
+    </w:p>
+    <w:p>
+      <w:pPr>
+        <w:pStyle w:val="80"/>
+        <w:shd w:val="clear" w:color="auto" w:fill="auto"/>
+        <w:tabs>
+          <w:tab w:val="left" w:pos="9354"/>
+        </w:tabs>
+        <w:spacing w:before="0" w:line="120" w:lineRule="atLeast"/>
+        <w:ind w:left="120" w:right="-2" w:firstLine="22"/>
+        <w:jc w:val="center"/>
+        <w:rPr>
           <w:color w:val="000000"/>
           <w:sz w:val="18"/>
           <w:szCs w:val="18"/>
@@ -766,17 +884,6 @@
         </w:rPr>
         <w:t>наименование организации</w:t>
       </w:r>
-    </w:p>
-    <w:p>
-      <w:pPr>
-        <w:pStyle w:val="80"/>
-        <w:shd w:val="clear" w:color="auto" w:fill="auto"/>
-        <w:tabs>
-          <w:tab w:val="left" w:pos="7088"/>
-        </w:tabs>
-        <w:spacing w:before="0" w:line="120" w:lineRule="atLeast"/>
-        <w:ind w:left="120" w:right="2267" w:firstLine="2440"/>
-      </w:pPr>
     </w:p>
     <w:p>
       <w:pPr>
@@ -805,40 +912,35 @@
         <w:pStyle w:val="80"/>
         <w:shd w:val="clear" w:color="auto" w:fill="auto"/>
         <w:tabs>
-          <w:tab w:val="left" w:pos="7088"/>
+          <w:tab w:val="left" w:pos="10206"/>
         </w:tabs>
         <w:spacing w:before="0" w:line="120" w:lineRule="atLeast"/>
-        <w:ind w:left="119" w:right="2268"/>
+        <w:ind w:left="3261" w:right="-567" w:hanging="3828"/>
         <w:contextualSpacing/>
-        <w:jc w:val="center"/>
+      </w:pPr>
+      <w:r>
         <w:rPr>
           <w:rStyle w:val="81"/>
         </w:rPr>
-      </w:pPr>
+        <w:t xml:space="preserve">           </w:t>
+      </w:r>
       <w:r>
         <w:rPr>
           <w:rStyle w:val="81"/>
         </w:rPr>
-        <w:t xml:space="preserve">                              Профессиональные компетенции и уровень их освоения        </w:t>
-      </w:r>
-    </w:p>
-    <w:p>
-      <w:pPr>
-        <w:pStyle w:val="80"/>
-        <w:shd w:val="clear" w:color="auto" w:fill="auto"/>
-        <w:tabs>
-          <w:tab w:val="left" w:pos="7088"/>
-        </w:tabs>
-        <w:spacing w:before="0" w:line="120" w:lineRule="atLeast"/>
-        <w:ind w:left="119" w:right="2268"/>
-        <w:contextualSpacing/>
-        <w:jc w:val="center"/>
-      </w:pPr>
+        <w:t xml:space="preserve">За время прохождения производственной практики студент сформировал профессиональные </w:t>
+      </w:r>
       <w:r>
         <w:rPr>
           <w:rStyle w:val="81"/>
         </w:rPr>
-        <w:t xml:space="preserve">                           (в соответствии с рабочей программой практики)</w:t>
+        <w:t xml:space="preserve">   </w:t>
+      </w:r>
+      <w:r>
+        <w:rPr>
+          <w:rStyle w:val="81"/>
+        </w:rPr>
+        <w:t>компетенции:</w:t>
       </w:r>
     </w:p>
     <w:tbl>
@@ -854,17 +956,19 @@
         <w:tblLook w:val="0000" w:firstRow="0" w:lastRow="0" w:firstColumn="0" w:lastColumn="0" w:noHBand="0" w:noVBand="0"/>
       </w:tblPr>
       <w:tblGrid>
-        <w:gridCol w:w="4833"/>
-        <w:gridCol w:w="4792"/>
+        <w:gridCol w:w="5825"/>
+        <w:gridCol w:w="1985"/>
+        <w:gridCol w:w="1815"/>
       </w:tblGrid>
       <w:tr>
         <w:trPr>
-          <w:trHeight w:hRule="exact" w:val="861"/>
+          <w:trHeight w:hRule="exact" w:val="438"/>
           <w:jc w:val="center"/>
         </w:trPr>
         <w:tc>
           <w:tcPr>
-            <w:tcW w:w="4833" w:type="dxa"/>
+            <w:tcW w:w="5825" w:type="dxa"/>
+            <w:vMerge w:val="restart"/>
             <w:tcBorders>
               <w:top w:val="single" w:sz="4" w:space="0" w:color="auto"/>
               <w:left w:val="single" w:sz="4" w:space="0" w:color="auto"/>
@@ -880,63 +984,28 @@
               <w:ind w:firstLine="0"/>
               <w:jc w:val="center"/>
               <w:rPr>
-                <w:rStyle w:val="11pt"/>
+                <w:sz w:val="20"/>
+                <w:szCs w:val="20"/>
               </w:rPr>
             </w:pPr>
             <w:r>
               <w:rPr>
                 <w:rStyle w:val="11pt"/>
+                <w:sz w:val="20"/>
+                <w:szCs w:val="20"/>
               </w:rPr>
-              <w:t>П</w:t>
-            </w:r>
-            <w:r>
-              <w:rPr>
-                <w:rStyle w:val="11pt"/>
-              </w:rPr>
-              <w:t>рофессиональн</w:t>
-            </w:r>
-            <w:r>
-              <w:rPr>
-                <w:rStyle w:val="11pt"/>
-              </w:rPr>
-              <w:t>ые</w:t>
-            </w:r>
-            <w:r>
-              <w:rPr>
-                <w:rStyle w:val="11pt"/>
-              </w:rPr>
-              <w:t xml:space="preserve"> </w:t>
-            </w:r>
-            <w:r>
-              <w:rPr>
-                <w:rStyle w:val="11pt"/>
-              </w:rPr>
-              <w:t>компетенции</w:t>
-            </w:r>
-          </w:p>
-          <w:p>
-            <w:pPr>
-              <w:pStyle w:val="3"/>
-              <w:framePr w:w="9600" w:wrap="notBeside" w:vAnchor="text" w:hAnchor="text" w:xAlign="center" w:y="1"/>
-              <w:shd w:val="clear" w:color="auto" w:fill="auto"/>
-              <w:spacing w:line="341" w:lineRule="exact"/>
-              <w:ind w:firstLine="0"/>
-              <w:jc w:val="center"/>
-            </w:pPr>
-            <w:r>
-              <w:rPr>
-                <w:rStyle w:val="11pt"/>
-              </w:rPr>
-              <w:t>(в объеме рабочей программы практики)</w:t>
+              <w:t>Наименование компетенций</w:t>
             </w:r>
           </w:p>
         </w:tc>
         <w:tc>
           <w:tcPr>
-            <w:tcW w:w="4792" w:type="dxa"/>
+            <w:tcW w:w="3800" w:type="dxa"/>
+            <w:gridSpan w:val="2"/>
             <w:tcBorders>
               <w:top w:val="single" w:sz="4" w:space="0" w:color="auto"/>
               <w:left w:val="single" w:sz="4" w:space="0" w:color="auto"/>
+              <w:bottom w:val="single" w:sz="4" w:space="0" w:color="auto"/>
               <w:right w:val="single" w:sz="4" w:space="0" w:color="auto"/>
             </w:tcBorders>
             <w:shd w:val="clear" w:color="auto" w:fill="FFFFFF"/>
@@ -949,42 +1018,126 @@
               <w:spacing w:line="341" w:lineRule="exact"/>
               <w:ind w:firstLine="0"/>
               <w:jc w:val="center"/>
+              <w:rPr>
+                <w:sz w:val="20"/>
+                <w:szCs w:val="20"/>
+              </w:rPr>
             </w:pPr>
             <w:r>
               <w:rPr>
-                <w:rStyle w:val="11pt"/>
+                <w:sz w:val="20"/>
+                <w:szCs w:val="20"/>
               </w:rPr>
-              <w:t>Уровень освоения профессиональных компетенций</w:t>
-            </w:r>
-            <w:r>
-              <w:rPr>
-                <w:rStyle w:val="11pt"/>
-              </w:rPr>
-              <w:t xml:space="preserve"> (</w:t>
-            </w:r>
-            <w:r>
-              <w:rPr>
-                <w:rStyle w:val="11pt"/>
-              </w:rPr>
-              <w:t>оценка</w:t>
-            </w:r>
-            <w:r>
-              <w:rPr>
-                <w:rStyle w:val="11pt"/>
-              </w:rPr>
-              <w:t>)</w:t>
+              <w:t>Подготовленность</w:t>
             </w:r>
           </w:p>
         </w:tc>
       </w:tr>
       <w:tr>
         <w:trPr>
-          <w:trHeight w:hRule="exact" w:val="4254"/>
+          <w:trHeight w:hRule="exact" w:val="413"/>
           <w:jc w:val="center"/>
         </w:trPr>
         <w:tc>
           <w:tcPr>
-            <w:tcW w:w="4833" w:type="dxa"/>
+            <w:tcW w:w="5825" w:type="dxa"/>
+            <w:vMerge/>
+            <w:tcBorders>
+              <w:left w:val="single" w:sz="4" w:space="0" w:color="auto"/>
+            </w:tcBorders>
+            <w:shd w:val="clear" w:color="auto" w:fill="FFFFFF"/>
+          </w:tcPr>
+          <w:p>
+            <w:pPr>
+              <w:pStyle w:val="3"/>
+              <w:framePr w:w="9600" w:wrap="notBeside" w:vAnchor="text" w:hAnchor="text" w:xAlign="center" w:y="1"/>
+              <w:shd w:val="clear" w:color="auto" w:fill="auto"/>
+              <w:spacing w:line="341" w:lineRule="exact"/>
+              <w:ind w:firstLine="0"/>
+              <w:jc w:val="center"/>
+              <w:rPr>
+                <w:rStyle w:val="11pt"/>
+                <w:sz w:val="20"/>
+                <w:szCs w:val="20"/>
+              </w:rPr>
+            </w:pPr>
+          </w:p>
+        </w:tc>
+        <w:tc>
+          <w:tcPr>
+            <w:tcW w:w="1985" w:type="dxa"/>
+            <w:tcBorders>
+              <w:top w:val="single" w:sz="4" w:space="0" w:color="auto"/>
+              <w:left w:val="single" w:sz="4" w:space="0" w:color="auto"/>
+              <w:bottom w:val="single" w:sz="4" w:space="0" w:color="auto"/>
+              <w:right w:val="single" w:sz="4" w:space="0" w:color="auto"/>
+            </w:tcBorders>
+            <w:shd w:val="clear" w:color="auto" w:fill="FFFFFF"/>
+          </w:tcPr>
+          <w:p>
+            <w:pPr>
+              <w:pStyle w:val="3"/>
+              <w:framePr w:w="9600" w:wrap="notBeside" w:vAnchor="text" w:hAnchor="text" w:xAlign="center" w:y="1"/>
+              <w:shd w:val="clear" w:color="auto" w:fill="auto"/>
+              <w:spacing w:line="341" w:lineRule="exact"/>
+              <w:ind w:firstLine="0"/>
+              <w:jc w:val="center"/>
+              <w:rPr>
+                <w:sz w:val="20"/>
+                <w:szCs w:val="20"/>
+              </w:rPr>
+            </w:pPr>
+            <w:r>
+              <w:rPr>
+                <w:sz w:val="20"/>
+                <w:szCs w:val="20"/>
+              </w:rPr>
+              <w:t>Сформировал</w:t>
+            </w:r>
+          </w:p>
+        </w:tc>
+        <w:tc>
+          <w:tcPr>
+            <w:tcW w:w="1815" w:type="dxa"/>
+            <w:tcBorders>
+              <w:top w:val="single" w:sz="4" w:space="0" w:color="auto"/>
+              <w:left w:val="single" w:sz="4" w:space="0" w:color="auto"/>
+              <w:bottom w:val="single" w:sz="4" w:space="0" w:color="auto"/>
+              <w:right w:val="single" w:sz="4" w:space="0" w:color="auto"/>
+            </w:tcBorders>
+            <w:shd w:val="clear" w:color="auto" w:fill="FFFFFF"/>
+          </w:tcPr>
+          <w:p>
+            <w:pPr>
+              <w:pStyle w:val="3"/>
+              <w:framePr w:w="9600" w:wrap="notBeside" w:vAnchor="text" w:hAnchor="text" w:xAlign="center" w:y="1"/>
+              <w:shd w:val="clear" w:color="auto" w:fill="auto"/>
+              <w:spacing w:line="341" w:lineRule="exact"/>
+              <w:ind w:firstLine="0"/>
+              <w:jc w:val="center"/>
+              <w:rPr>
+                <w:sz w:val="20"/>
+                <w:szCs w:val="20"/>
+              </w:rPr>
+            </w:pPr>
+            <w:r>
+              <w:rPr>
+                <w:sz w:val="20"/>
+                <w:szCs w:val="20"/>
+              </w:rPr>
+              <w:t>Не сформировал</w:t>
+            </w:r>
+          </w:p>
+        </w:tc>
+      </w:tr>
+      <w:tr>
+        <w:trPr>
+          <w:trHeight w:hRule="exact" w:val="713"/>
+          <w:jc w:val="center"/>
+        </w:trPr>
+        <w:tc>
+          <w:tcPr>
+            <w:tcW w:w="5825" w:type="dxa"/>
             <w:tcBorders>
               <w:top w:val="single" w:sz="4" w:space="0" w:color="auto"/>
               <w:left w:val="single" w:sz="4" w:space="0" w:color="auto"/>
@@ -994,151 +1147,26 @@
           </w:tcPr>
           <w:p>
             <w:pPr>
-              <w:pStyle w:val="a9"/>
               <w:framePr w:w="9600" w:wrap="notBeside" w:vAnchor="text" w:hAnchor="text" w:xAlign="center" w:y="1"/>
-              <w:spacing w:before="100" w:beforeAutospacing="1" w:line="120" w:lineRule="auto"/>
-              <w:ind w:left="0"/>
               <w:rPr>
                 <w:rFonts w:ascii="Times New Roman" w:hAnsi="Times New Roman" w:cs="Times New Roman"/>
-              </w:rPr>
-            </w:pPr>
-          </w:p>
-          <w:p>
-            <w:pPr>
-              <w:pStyle w:val="a9"/>
-              <w:framePr w:w="9600" w:wrap="notBeside" w:vAnchor="text" w:hAnchor="text" w:xAlign="center" w:y="1"/>
-              <w:ind w:left="170" w:right="57"/>
-              <w:rPr>
-                <w:rFonts w:ascii="Times New Roman" w:hAnsi="Times New Roman" w:cs="Times New Roman"/>
+                <w:sz w:val="20"/>
+                <w:szCs w:val="20"/>
               </w:rPr>
             </w:pPr>
             <w:r>
               <w:rPr>
                 <w:rFonts w:ascii="Times New Roman" w:hAnsi="Times New Roman" w:cs="Times New Roman"/>
+                <w:sz w:val="20"/>
+                <w:szCs w:val="20"/>
               </w:rPr>
-              <w:t xml:space="preserve">ПК 1.1 </w:t>
-            </w:r>
-            <w:r>
-              <w:rPr>
-                <w:rFonts w:ascii="Times New Roman" w:hAnsi="Times New Roman" w:cs="Times New Roman"/>
-              </w:rPr>
-              <w:t>Формировать алгоритмы разработки программных модулей в соответствии с техническим заданием.</w:t>
-            </w:r>
-          </w:p>
-          <w:p>
-            <w:pPr>
-              <w:pStyle w:val="a9"/>
-              <w:framePr w:w="9600" w:wrap="notBeside" w:vAnchor="text" w:hAnchor="text" w:xAlign="center" w:y="1"/>
-              <w:ind w:left="170" w:right="57"/>
-              <w:rPr>
-                <w:rFonts w:ascii="Times New Roman" w:hAnsi="Times New Roman" w:cs="Times New Roman"/>
-              </w:rPr>
-            </w:pPr>
-            <w:r>
-              <w:rPr>
-                <w:rFonts w:ascii="Times New Roman" w:hAnsi="Times New Roman" w:cs="Times New Roman"/>
-              </w:rPr>
-              <w:t xml:space="preserve">ПК 1.2 </w:t>
-            </w:r>
-            <w:r>
-              <w:rPr>
-                <w:rFonts w:ascii="Times New Roman" w:hAnsi="Times New Roman" w:cs="Times New Roman"/>
-              </w:rPr>
-              <w:t>Разрабатывать программные модули в соответствии с техническим заданием.</w:t>
-            </w:r>
-          </w:p>
-          <w:p>
-            <w:pPr>
-              <w:pStyle w:val="a9"/>
-              <w:framePr w:w="9600" w:wrap="notBeside" w:vAnchor="text" w:hAnchor="text" w:xAlign="center" w:y="1"/>
-              <w:ind w:left="170" w:right="57"/>
-              <w:rPr>
-                <w:rFonts w:ascii="Times New Roman" w:hAnsi="Times New Roman" w:cs="Times New Roman"/>
-              </w:rPr>
-            </w:pPr>
-            <w:r>
-              <w:rPr>
-                <w:rFonts w:ascii="Times New Roman" w:hAnsi="Times New Roman" w:cs="Times New Roman"/>
-              </w:rPr>
-              <w:t xml:space="preserve">ПК 1.3 </w:t>
-            </w:r>
-            <w:r>
-              <w:rPr>
-                <w:rFonts w:ascii="Times New Roman" w:hAnsi="Times New Roman" w:cs="Times New Roman"/>
-              </w:rPr>
-              <w:t>Выполнять отладку программных модулей с использованием специализированных программных средств.</w:t>
-            </w:r>
-          </w:p>
-          <w:p>
-            <w:pPr>
-              <w:pStyle w:val="a9"/>
-              <w:framePr w:w="9600" w:wrap="notBeside" w:vAnchor="text" w:hAnchor="text" w:xAlign="center" w:y="1"/>
-              <w:ind w:left="170" w:right="57"/>
-              <w:rPr>
-                <w:rFonts w:ascii="Times New Roman" w:hAnsi="Times New Roman" w:cs="Times New Roman"/>
-              </w:rPr>
-            </w:pPr>
-            <w:r>
-              <w:rPr>
-                <w:rFonts w:ascii="Times New Roman" w:hAnsi="Times New Roman" w:cs="Times New Roman"/>
-              </w:rPr>
-              <w:t xml:space="preserve">ПК 1.4 </w:t>
-            </w:r>
-            <w:r>
-              <w:rPr>
-                <w:rFonts w:ascii="Times New Roman" w:hAnsi="Times New Roman" w:cs="Times New Roman"/>
-              </w:rPr>
-              <w:t>Выполнять тестирование программных модулей.</w:t>
-            </w:r>
-          </w:p>
-          <w:p>
-            <w:pPr>
-              <w:pStyle w:val="a9"/>
-              <w:framePr w:w="9600" w:wrap="notBeside" w:vAnchor="text" w:hAnchor="text" w:xAlign="center" w:y="1"/>
-              <w:ind w:left="170" w:right="57"/>
-              <w:rPr>
-                <w:rFonts w:ascii="Times New Roman" w:hAnsi="Times New Roman" w:cs="Times New Roman"/>
-              </w:rPr>
-            </w:pPr>
-            <w:r>
-              <w:rPr>
-                <w:rFonts w:ascii="Times New Roman" w:hAnsi="Times New Roman" w:cs="Times New Roman"/>
-              </w:rPr>
-              <w:t xml:space="preserve">ПК 1.5 </w:t>
-            </w:r>
-            <w:r>
-              <w:rPr>
-                <w:rFonts w:ascii="Times New Roman" w:hAnsi="Times New Roman" w:cs="Times New Roman"/>
-              </w:rPr>
-              <w:t>Осуществлять рефакторинг и оптимизацию программного кода.</w:t>
-            </w:r>
-          </w:p>
-          <w:p>
-            <w:pPr>
-              <w:pStyle w:val="a9"/>
-              <w:framePr w:w="9600" w:wrap="notBeside" w:vAnchor="text" w:hAnchor="text" w:xAlign="center" w:y="1"/>
-              <w:ind w:left="170" w:right="57"/>
-              <w:rPr>
-                <w:rFonts w:ascii="Times New Roman" w:hAnsi="Times New Roman" w:cs="Times New Roman"/>
-              </w:rPr>
-            </w:pPr>
-            <w:r>
-              <w:rPr>
-                <w:rFonts w:ascii="Times New Roman" w:hAnsi="Times New Roman" w:cs="Times New Roman"/>
-              </w:rPr>
-              <w:t xml:space="preserve">ПК 1.6 </w:t>
-            </w:r>
-            <w:r>
-              <w:rPr>
-                <w:rFonts w:ascii="Times New Roman" w:hAnsi="Times New Roman" w:cs="Times New Roman"/>
-              </w:rPr>
-              <w:t>Разрабатывать модули программного обеспечения для мобильных платформ.</w:t>
+              <w:t>ПК 2.1 Разрабатывать требования к программным модулям на основе анализа проектной и технической документации на предмет взаимодействия компонент</w:t>
             </w:r>
           </w:p>
         </w:tc>
         <w:tc>
           <w:tcPr>
-            <w:tcW w:w="4792" w:type="dxa"/>
+            <w:tcW w:w="1985" w:type="dxa"/>
             <w:tcBorders>
               <w:top w:val="single" w:sz="4" w:space="0" w:color="auto"/>
               <w:left w:val="single" w:sz="4" w:space="0" w:color="auto"/>
@@ -1153,8 +1181,8 @@
               <w:jc w:val="center"/>
               <w:rPr>
                 <w:rFonts w:ascii="Times New Roman" w:hAnsi="Times New Roman" w:cs="Times New Roman"/>
-                <w:sz w:val="28"/>
-                <w:szCs w:val="28"/>
+                <w:sz w:val="20"/>
+                <w:szCs w:val="20"/>
               </w:rPr>
             </w:pPr>
           </w:p>
@@ -1164,18 +1192,378 @@
               <w:jc w:val="center"/>
               <w:rPr>
                 <w:rFonts w:ascii="Times New Roman" w:hAnsi="Times New Roman" w:cs="Times New Roman"/>
+                <w:sz w:val="20"/>
+                <w:szCs w:val="20"/>
+              </w:rPr>
+            </w:pPr>
+          </w:p>
+        </w:tc>
+        <w:tc>
+          <w:tcPr>
+            <w:tcW w:w="1815" w:type="dxa"/>
+            <w:tcBorders>
+              <w:top w:val="single" w:sz="4" w:space="0" w:color="auto"/>
+              <w:left w:val="single" w:sz="4" w:space="0" w:color="auto"/>
+              <w:bottom w:val="single" w:sz="4" w:space="0" w:color="auto"/>
+              <w:right w:val="single" w:sz="4" w:space="0" w:color="auto"/>
+            </w:tcBorders>
+            <w:shd w:val="clear" w:color="auto" w:fill="FFFFFF"/>
+          </w:tcPr>
+          <w:p>
+            <w:pPr>
+              <w:framePr w:w="9600" w:wrap="notBeside" w:vAnchor="text" w:hAnchor="text" w:xAlign="center" w:y="1"/>
+              <w:widowControl/>
+              <w:spacing w:after="200" w:line="276" w:lineRule="auto"/>
+              <w:rPr>
+                <w:rFonts w:ascii="Times New Roman" w:hAnsi="Times New Roman" w:cs="Times New Roman"/>
                 <w:sz w:val="28"/>
                 <w:szCs w:val="28"/>
+              </w:rPr>
+            </w:pPr>
+          </w:p>
+          <w:p>
+            <w:pPr>
+              <w:framePr w:w="9600" w:wrap="notBeside" w:vAnchor="text" w:hAnchor="text" w:xAlign="center" w:y="1"/>
+              <w:ind w:left="53"/>
+              <w:jc w:val="center"/>
+              <w:rPr>
+                <w:rFonts w:ascii="Times New Roman" w:hAnsi="Times New Roman" w:cs="Times New Roman"/>
+                <w:sz w:val="28"/>
+                <w:szCs w:val="28"/>
+              </w:rPr>
+            </w:pPr>
+          </w:p>
+        </w:tc>
+      </w:tr>
+      <w:tr>
+        <w:trPr>
+          <w:trHeight w:hRule="exact" w:val="425"/>
+          <w:jc w:val="center"/>
+        </w:trPr>
+        <w:tc>
+          <w:tcPr>
+            <w:tcW w:w="5825" w:type="dxa"/>
+            <w:tcBorders>
+              <w:top w:val="single" w:sz="4" w:space="0" w:color="auto"/>
+              <w:left w:val="single" w:sz="4" w:space="0" w:color="auto"/>
+              <w:bottom w:val="single" w:sz="4" w:space="0" w:color="auto"/>
+            </w:tcBorders>
+            <w:shd w:val="clear" w:color="auto" w:fill="FFFFFF"/>
+          </w:tcPr>
+          <w:p>
+            <w:pPr>
+              <w:framePr w:w="9600" w:wrap="notBeside" w:vAnchor="text" w:hAnchor="text" w:xAlign="center" w:y="1"/>
+              <w:rPr>
+                <w:rFonts w:ascii="Times New Roman" w:hAnsi="Times New Roman" w:cs="Times New Roman"/>
+                <w:sz w:val="20"/>
+                <w:szCs w:val="20"/>
               </w:rPr>
             </w:pPr>
             <w:r>
               <w:rPr>
                 <w:rFonts w:ascii="Times New Roman" w:hAnsi="Times New Roman" w:cs="Times New Roman"/>
+                <w:sz w:val="20"/>
+                <w:szCs w:val="20"/>
+              </w:rPr>
+              <w:t>ПК 2.2 Выполнять интеграцию модулей в программное обеспечение</w:t>
+            </w:r>
+          </w:p>
+        </w:tc>
+        <w:tc>
+          <w:tcPr>
+            <w:tcW w:w="1985" w:type="dxa"/>
+            <w:tcBorders>
+              <w:top w:val="single" w:sz="4" w:space="0" w:color="auto"/>
+              <w:left w:val="single" w:sz="4" w:space="0" w:color="auto"/>
+              <w:bottom w:val="single" w:sz="4" w:space="0" w:color="auto"/>
+              <w:right w:val="single" w:sz="4" w:space="0" w:color="auto"/>
+            </w:tcBorders>
+            <w:shd w:val="clear" w:color="auto" w:fill="FFFFFF"/>
+          </w:tcPr>
+          <w:p>
+            <w:pPr>
+              <w:framePr w:w="9600" w:wrap="notBeside" w:vAnchor="text" w:hAnchor="text" w:xAlign="center" w:y="1"/>
+              <w:jc w:val="center"/>
+              <w:rPr>
+                <w:rFonts w:ascii="Times New Roman" w:hAnsi="Times New Roman" w:cs="Times New Roman"/>
+                <w:sz w:val="20"/>
+                <w:szCs w:val="20"/>
+              </w:rPr>
+            </w:pPr>
+          </w:p>
+        </w:tc>
+        <w:tc>
+          <w:tcPr>
+            <w:tcW w:w="1815" w:type="dxa"/>
+            <w:tcBorders>
+              <w:top w:val="single" w:sz="4" w:space="0" w:color="auto"/>
+              <w:left w:val="single" w:sz="4" w:space="0" w:color="auto"/>
+              <w:bottom w:val="single" w:sz="4" w:space="0" w:color="auto"/>
+              <w:right w:val="single" w:sz="4" w:space="0" w:color="auto"/>
+            </w:tcBorders>
+            <w:shd w:val="clear" w:color="auto" w:fill="FFFFFF"/>
+          </w:tcPr>
+          <w:p>
+            <w:pPr>
+              <w:framePr w:w="9600" w:wrap="notBeside" w:vAnchor="text" w:hAnchor="text" w:xAlign="center" w:y="1"/>
+              <w:spacing w:after="200" w:line="276" w:lineRule="auto"/>
+              <w:rPr>
+                <w:rFonts w:ascii="Times New Roman" w:hAnsi="Times New Roman" w:cs="Times New Roman"/>
                 <w:sz w:val="28"/>
                 <w:szCs w:val="28"/>
               </w:rPr>
-              <w:t xml:space="preserve"> </w:t>
+            </w:pPr>
+          </w:p>
+        </w:tc>
+      </w:tr>
+      <w:tr>
+        <w:trPr>
+          <w:trHeight w:hRule="exact" w:val="568"/>
+          <w:jc w:val="center"/>
+        </w:trPr>
+        <w:tc>
+          <w:tcPr>
+            <w:tcW w:w="5825" w:type="dxa"/>
+            <w:tcBorders>
+              <w:top w:val="single" w:sz="4" w:space="0" w:color="auto"/>
+              <w:left w:val="single" w:sz="4" w:space="0" w:color="auto"/>
+              <w:bottom w:val="single" w:sz="4" w:space="0" w:color="auto"/>
+            </w:tcBorders>
+            <w:shd w:val="clear" w:color="auto" w:fill="FFFFFF"/>
+          </w:tcPr>
+          <w:p>
+            <w:pPr>
+              <w:framePr w:w="9600" w:wrap="notBeside" w:vAnchor="text" w:hAnchor="text" w:xAlign="center" w:y="1"/>
+              <w:rPr>
+                <w:rFonts w:ascii="Times New Roman" w:hAnsi="Times New Roman" w:cs="Times New Roman"/>
+                <w:sz w:val="20"/>
+                <w:szCs w:val="20"/>
+              </w:rPr>
+            </w:pPr>
+            <w:r>
+              <w:rPr>
+                <w:rFonts w:ascii="Times New Roman" w:hAnsi="Times New Roman" w:cs="Times New Roman"/>
+                <w:sz w:val="20"/>
+                <w:szCs w:val="20"/>
+              </w:rPr>
+              <w:t xml:space="preserve">ПК 2.3 Выполнять отладку программного модуля с использованием специализированных программных средств </w:t>
             </w:r>
+          </w:p>
+        </w:tc>
+        <w:tc>
+          <w:tcPr>
+            <w:tcW w:w="1985" w:type="dxa"/>
+            <w:tcBorders>
+              <w:top w:val="single" w:sz="4" w:space="0" w:color="auto"/>
+              <w:left w:val="single" w:sz="4" w:space="0" w:color="auto"/>
+              <w:bottom w:val="single" w:sz="4" w:space="0" w:color="auto"/>
+              <w:right w:val="single" w:sz="4" w:space="0" w:color="auto"/>
+            </w:tcBorders>
+            <w:shd w:val="clear" w:color="auto" w:fill="FFFFFF"/>
+          </w:tcPr>
+          <w:p>
+            <w:pPr>
+              <w:framePr w:w="9600" w:wrap="notBeside" w:vAnchor="text" w:hAnchor="text" w:xAlign="center" w:y="1"/>
+              <w:jc w:val="center"/>
+              <w:rPr>
+                <w:rFonts w:ascii="Times New Roman" w:hAnsi="Times New Roman" w:cs="Times New Roman"/>
+                <w:sz w:val="20"/>
+                <w:szCs w:val="20"/>
+              </w:rPr>
+            </w:pPr>
+          </w:p>
+        </w:tc>
+        <w:tc>
+          <w:tcPr>
+            <w:tcW w:w="1815" w:type="dxa"/>
+            <w:tcBorders>
+              <w:top w:val="single" w:sz="4" w:space="0" w:color="auto"/>
+              <w:left w:val="single" w:sz="4" w:space="0" w:color="auto"/>
+              <w:bottom w:val="single" w:sz="4" w:space="0" w:color="auto"/>
+              <w:right w:val="single" w:sz="4" w:space="0" w:color="auto"/>
+            </w:tcBorders>
+            <w:shd w:val="clear" w:color="auto" w:fill="FFFFFF"/>
+          </w:tcPr>
+          <w:p>
+            <w:pPr>
+              <w:framePr w:w="9600" w:wrap="notBeside" w:vAnchor="text" w:hAnchor="text" w:xAlign="center" w:y="1"/>
+              <w:spacing w:after="200" w:line="276" w:lineRule="auto"/>
+              <w:rPr>
+                <w:rFonts w:ascii="Times New Roman" w:hAnsi="Times New Roman" w:cs="Times New Roman"/>
+                <w:sz w:val="28"/>
+                <w:szCs w:val="28"/>
+              </w:rPr>
+            </w:pPr>
+          </w:p>
+        </w:tc>
+      </w:tr>
+      <w:tr>
+        <w:trPr>
+          <w:trHeight w:hRule="exact" w:val="568"/>
+          <w:jc w:val="center"/>
+        </w:trPr>
+        <w:tc>
+          <w:tcPr>
+            <w:tcW w:w="5825" w:type="dxa"/>
+            <w:tcBorders>
+              <w:top w:val="single" w:sz="4" w:space="0" w:color="auto"/>
+              <w:left w:val="single" w:sz="4" w:space="0" w:color="auto"/>
+              <w:bottom w:val="single" w:sz="4" w:space="0" w:color="auto"/>
+            </w:tcBorders>
+            <w:shd w:val="clear" w:color="auto" w:fill="FFFFFF"/>
+          </w:tcPr>
+          <w:p>
+            <w:pPr>
+              <w:framePr w:w="9600" w:wrap="notBeside" w:vAnchor="text" w:hAnchor="text" w:xAlign="center" w:y="1"/>
+              <w:rPr>
+                <w:rFonts w:ascii="Times New Roman" w:hAnsi="Times New Roman" w:cs="Times New Roman"/>
+                <w:sz w:val="20"/>
+                <w:szCs w:val="20"/>
+              </w:rPr>
+            </w:pPr>
+            <w:r>
+              <w:rPr>
+                <w:rFonts w:ascii="Times New Roman" w:hAnsi="Times New Roman" w:cs="Times New Roman"/>
+                <w:sz w:val="20"/>
+                <w:szCs w:val="20"/>
+              </w:rPr>
+              <w:t xml:space="preserve">ПК 2.4 Осуществлять разработку тестовых наборов и тестовых сценариев </w:t>
+            </w:r>
+            <w:r>
+              <w:rPr>
+                <w:rFonts w:ascii="Times New Roman" w:hAnsi="Times New Roman" w:cs="Times New Roman"/>
+                <w:sz w:val="20"/>
+                <w:szCs w:val="20"/>
+              </w:rPr>
+              <w:t>для программного обеспечения</w:t>
+            </w:r>
+          </w:p>
+        </w:tc>
+        <w:tc>
+          <w:tcPr>
+            <w:tcW w:w="1985" w:type="dxa"/>
+            <w:tcBorders>
+              <w:top w:val="single" w:sz="4" w:space="0" w:color="auto"/>
+              <w:left w:val="single" w:sz="4" w:space="0" w:color="auto"/>
+              <w:bottom w:val="single" w:sz="4" w:space="0" w:color="auto"/>
+              <w:right w:val="single" w:sz="4" w:space="0" w:color="auto"/>
+            </w:tcBorders>
+            <w:shd w:val="clear" w:color="auto" w:fill="FFFFFF"/>
+          </w:tcPr>
+          <w:p>
+            <w:pPr>
+              <w:framePr w:w="9600" w:wrap="notBeside" w:vAnchor="text" w:hAnchor="text" w:xAlign="center" w:y="1"/>
+              <w:jc w:val="center"/>
+              <w:rPr>
+                <w:rFonts w:ascii="Times New Roman" w:hAnsi="Times New Roman" w:cs="Times New Roman"/>
+                <w:sz w:val="20"/>
+                <w:szCs w:val="20"/>
+              </w:rPr>
+            </w:pPr>
+          </w:p>
+        </w:tc>
+        <w:tc>
+          <w:tcPr>
+            <w:tcW w:w="1815" w:type="dxa"/>
+            <w:tcBorders>
+              <w:top w:val="single" w:sz="4" w:space="0" w:color="auto"/>
+              <w:left w:val="single" w:sz="4" w:space="0" w:color="auto"/>
+              <w:bottom w:val="single" w:sz="4" w:space="0" w:color="auto"/>
+              <w:right w:val="single" w:sz="4" w:space="0" w:color="auto"/>
+            </w:tcBorders>
+            <w:shd w:val="clear" w:color="auto" w:fill="FFFFFF"/>
+          </w:tcPr>
+          <w:p>
+            <w:pPr>
+              <w:framePr w:w="9600" w:wrap="notBeside" w:vAnchor="text" w:hAnchor="text" w:xAlign="center" w:y="1"/>
+              <w:spacing w:after="200" w:line="276" w:lineRule="auto"/>
+              <w:rPr>
+                <w:rFonts w:ascii="Times New Roman" w:hAnsi="Times New Roman" w:cs="Times New Roman"/>
+                <w:sz w:val="28"/>
+                <w:szCs w:val="28"/>
+              </w:rPr>
+            </w:pPr>
+          </w:p>
+        </w:tc>
+      </w:tr>
+      <w:tr>
+        <w:trPr>
+          <w:trHeight w:hRule="exact" w:val="561"/>
+          <w:jc w:val="center"/>
+        </w:trPr>
+        <w:tc>
+          <w:tcPr>
+            <w:tcW w:w="5825" w:type="dxa"/>
+            <w:tcBorders>
+              <w:top w:val="single" w:sz="4" w:space="0" w:color="auto"/>
+              <w:left w:val="single" w:sz="4" w:space="0" w:color="auto"/>
+              <w:bottom w:val="single" w:sz="4" w:space="0" w:color="auto"/>
+            </w:tcBorders>
+            <w:shd w:val="clear" w:color="auto" w:fill="FFFFFF"/>
+          </w:tcPr>
+          <w:p>
+            <w:pPr>
+              <w:framePr w:w="9600" w:wrap="notBeside" w:vAnchor="text" w:hAnchor="text" w:xAlign="center" w:y="1"/>
+              <w:rPr>
+                <w:rFonts w:ascii="Times New Roman" w:hAnsi="Times New Roman" w:cs="Times New Roman"/>
+                <w:sz w:val="20"/>
+                <w:szCs w:val="20"/>
+              </w:rPr>
+            </w:pPr>
+            <w:r>
+              <w:rPr>
+                <w:rFonts w:ascii="Times New Roman" w:hAnsi="Times New Roman" w:cs="Times New Roman"/>
+                <w:sz w:val="20"/>
+                <w:szCs w:val="20"/>
+              </w:rPr>
+              <w:t>ПК 2.5 Производить инспектирование компонент программного обеспечения на предмет соответствия стандартам кодирования</w:t>
+            </w:r>
+          </w:p>
+        </w:tc>
+        <w:tc>
+          <w:tcPr>
+            <w:tcW w:w="1985" w:type="dxa"/>
+            <w:tcBorders>
+              <w:top w:val="single" w:sz="4" w:space="0" w:color="auto"/>
+              <w:left w:val="single" w:sz="4" w:space="0" w:color="auto"/>
+              <w:bottom w:val="single" w:sz="4" w:space="0" w:color="auto"/>
+              <w:right w:val="single" w:sz="4" w:space="0" w:color="auto"/>
+            </w:tcBorders>
+            <w:shd w:val="clear" w:color="auto" w:fill="FFFFFF"/>
+          </w:tcPr>
+          <w:p>
+            <w:pPr>
+              <w:framePr w:w="9600" w:wrap="notBeside" w:vAnchor="text" w:hAnchor="text" w:xAlign="center" w:y="1"/>
+              <w:jc w:val="center"/>
+              <w:rPr>
+                <w:rFonts w:ascii="Times New Roman" w:hAnsi="Times New Roman" w:cs="Times New Roman"/>
+                <w:sz w:val="20"/>
+                <w:szCs w:val="20"/>
+              </w:rPr>
+            </w:pPr>
+          </w:p>
+        </w:tc>
+        <w:tc>
+          <w:tcPr>
+            <w:tcW w:w="1815" w:type="dxa"/>
+            <w:tcBorders>
+              <w:top w:val="single" w:sz="4" w:space="0" w:color="auto"/>
+              <w:left w:val="single" w:sz="4" w:space="0" w:color="auto"/>
+              <w:bottom w:val="single" w:sz="4" w:space="0" w:color="auto"/>
+              <w:right w:val="single" w:sz="4" w:space="0" w:color="auto"/>
+            </w:tcBorders>
+            <w:shd w:val="clear" w:color="auto" w:fill="FFFFFF"/>
+          </w:tcPr>
+          <w:p>
+            <w:pPr>
+              <w:framePr w:w="9600" w:wrap="notBeside" w:vAnchor="text" w:hAnchor="text" w:xAlign="center" w:y="1"/>
+              <w:spacing w:after="200" w:line="276" w:lineRule="auto"/>
+              <w:rPr>
+                <w:rFonts w:ascii="Times New Roman" w:hAnsi="Times New Roman" w:cs="Times New Roman"/>
+                <w:sz w:val="28"/>
+                <w:szCs w:val="28"/>
+              </w:rPr>
+            </w:pPr>
           </w:p>
         </w:tc>
       </w:tr>
@@ -1193,118 +1581,58 @@
       <w:pPr>
         <w:rPr>
           <w:rFonts w:ascii="Times New Roman" w:hAnsi="Times New Roman" w:cs="Times New Roman"/>
-        </w:rPr>
-      </w:pPr>
-    </w:p>
-    <w:p>
-      <w:pPr>
-        <w:rPr>
-          <w:rFonts w:ascii="Times New Roman" w:hAnsi="Times New Roman" w:cs="Times New Roman"/>
-        </w:rPr>
-      </w:pPr>
-      <w:r>
-        <w:rPr>
-          <w:rFonts w:ascii="Times New Roman" w:hAnsi="Times New Roman" w:cs="Times New Roman"/>
-        </w:rPr>
-        <w:t>Решение о допуске к зачету</w:t>
-      </w:r>
-      <w:r>
-        <w:rPr>
-          <w:rFonts w:ascii="Times New Roman" w:hAnsi="Times New Roman" w:cs="Times New Roman"/>
-        </w:rPr>
-        <w:t>___________________</w:t>
-      </w:r>
-    </w:p>
-    <w:p/>
-    <w:p>
-      <w:pPr>
-        <w:rPr>
-          <w:rFonts w:ascii="Times New Roman" w:hAnsi="Times New Roman" w:cs="Times New Roman"/>
-        </w:rPr>
-      </w:pPr>
-      <w:r>
-        <w:rPr>
-          <w:rFonts w:ascii="Times New Roman" w:hAnsi="Times New Roman" w:cs="Times New Roman"/>
-        </w:rPr>
-        <w:t>«</w:t>
-      </w:r>
-      <w:r>
-        <w:rPr>
-          <w:rFonts w:ascii="Times New Roman" w:hAnsi="Times New Roman" w:cs="Times New Roman"/>
-        </w:rPr>
-        <w:t>___</w:t>
-      </w:r>
-      <w:r>
-        <w:rPr>
-          <w:rFonts w:ascii="Times New Roman" w:hAnsi="Times New Roman" w:cs="Times New Roman"/>
-        </w:rPr>
-        <w:t>»</w:t>
-      </w:r>
-      <w:r>
-        <w:rPr>
-          <w:rFonts w:ascii="Times New Roman" w:hAnsi="Times New Roman" w:cs="Times New Roman"/>
-          <w:u w:val="single"/>
-        </w:rPr>
-        <w:t xml:space="preserve">                              </w:t>
-      </w:r>
-      <w:r>
-        <w:rPr>
-          <w:rFonts w:ascii="Times New Roman" w:hAnsi="Times New Roman" w:cs="Times New Roman"/>
-        </w:rPr>
-        <w:t xml:space="preserve"> </w:t>
-      </w:r>
-      <w:r>
-        <w:rPr>
-          <w:rFonts w:ascii="Times New Roman" w:hAnsi="Times New Roman" w:cs="Times New Roman"/>
-        </w:rPr>
-        <w:t>20</w:t>
-      </w:r>
-      <w:r>
-        <w:rPr>
-          <w:rFonts w:ascii="Times New Roman" w:hAnsi="Times New Roman" w:cs="Times New Roman"/>
-        </w:rPr>
-        <w:t>2</w:t>
-      </w:r>
-      <w:r>
-        <w:rPr>
-          <w:rFonts w:ascii="Times New Roman" w:hAnsi="Times New Roman" w:cs="Times New Roman"/>
-        </w:rPr>
-        <w:t>3</w:t>
-      </w:r>
+          <w:sz w:val="20"/>
+          <w:szCs w:val="20"/>
+        </w:rPr>
+      </w:pPr>
+      <w:r>
+        <w:rPr>
+          <w:rFonts w:ascii="Times New Roman" w:hAnsi="Times New Roman" w:cs="Times New Roman"/>
+          <w:sz w:val="20"/>
+          <w:szCs w:val="20"/>
+        </w:rPr>
+        <w:t>*отметить знаком «+» в нужной графе</w:t>
+      </w:r>
+    </w:p>
+    <w:p>
+      <w:pPr>
+        <w:rPr>
+          <w:rFonts w:ascii="Times New Roman" w:hAnsi="Times New Roman" w:cs="Times New Roman"/>
+        </w:rPr>
+      </w:pPr>
       <w:bookmarkStart w:id="0" w:name="_GoBack"/>
       <w:bookmarkEnd w:id="0"/>
-      <w:r>
-        <w:rPr>
-          <w:rFonts w:ascii="Times New Roman" w:hAnsi="Times New Roman" w:cs="Times New Roman"/>
-        </w:rPr>
-        <w:t xml:space="preserve"> </w:t>
-      </w:r>
-      <w:r>
-        <w:rPr>
-          <w:rFonts w:ascii="Times New Roman" w:hAnsi="Times New Roman" w:cs="Times New Roman"/>
-        </w:rPr>
-        <w:t>г.</w:t>
-      </w:r>
-    </w:p>
-    <w:p>
-      <w:pPr>
-        <w:rPr>
-          <w:rFonts w:ascii="Times New Roman" w:hAnsi="Times New Roman" w:cs="Times New Roman"/>
-        </w:rPr>
-      </w:pPr>
-    </w:p>
-    <w:p>
-      <w:pPr>
-        <w:rPr>
-          <w:rFonts w:ascii="Times New Roman" w:hAnsi="Times New Roman" w:cs="Times New Roman"/>
-          <w:b/>
-          <w:color w:val="auto"/>
-        </w:rPr>
-      </w:pPr>
-      <w:r>
-        <w:rPr>
-          <w:rFonts w:ascii="Times New Roman" w:hAnsi="Times New Roman" w:cs="Times New Roman"/>
-          <w:b/>
+    </w:p>
+    <w:p>
+      <w:pPr>
+        <w:rPr>
+          <w:rFonts w:ascii="Times New Roman" w:hAnsi="Times New Roman" w:cs="Times New Roman"/>
+        </w:rPr>
+      </w:pPr>
+      <w:r>
+        <w:rPr>
+          <w:rFonts w:ascii="Times New Roman" w:hAnsi="Times New Roman" w:cs="Times New Roman"/>
+        </w:rPr>
+        <w:t>Оценка по результатам практики:___________________________</w:t>
+      </w:r>
+    </w:p>
+    <w:p>
+      <w:pPr>
+        <w:rPr>
+          <w:rFonts w:ascii="Times New Roman" w:hAnsi="Times New Roman" w:cs="Times New Roman"/>
+        </w:rPr>
+      </w:pPr>
+    </w:p>
+    <w:p>
+      <w:pPr>
+        <w:rPr>
+          <w:rFonts w:ascii="Times New Roman" w:hAnsi="Times New Roman" w:cs="Times New Roman"/>
+          <w:color w:val="auto"/>
+        </w:rPr>
+      </w:pPr>
+      <w:r>
+        <w:rPr>
+          <w:rFonts w:ascii="Times New Roman" w:hAnsi="Times New Roman" w:cs="Times New Roman"/>
           <w:color w:val="auto"/>
         </w:rPr>
         <w:t xml:space="preserve">Руководитель практики от </w:t>
@@ -1314,7 +1642,6 @@
       <w:pPr>
         <w:rPr>
           <w:rFonts w:ascii="Times New Roman" w:hAnsi="Times New Roman" w:cs="Times New Roman"/>
-          <w:b/>
           <w:color w:val="auto"/>
         </w:rPr>
       </w:pPr>
@@ -1330,24 +1657,109 @@
       <w:r>
         <w:rPr>
           <w:rFonts w:ascii="Times New Roman" w:hAnsi="Times New Roman" w:cs="Times New Roman"/>
-          <w:b/>
-          <w:color w:val="auto"/>
-        </w:rPr>
-        <w:t>предприятия (организации)</w:t>
-      </w:r>
-      <w:r>
-        <w:rPr>
-          <w:rFonts w:ascii="Times New Roman" w:hAnsi="Times New Roman" w:cs="Times New Roman"/>
-          <w:color w:val="auto"/>
-        </w:rPr>
-        <w:t>_______</w:t>
-      </w:r>
-      <w:r>
-        <w:rPr>
-          <w:rFonts w:ascii="Times New Roman" w:hAnsi="Times New Roman" w:cs="Times New Roman"/>
-          <w:color w:val="auto"/>
-        </w:rPr>
-        <w:t xml:space="preserve">_________________/           </w:t>
+          <w:color w:val="auto"/>
+        </w:rPr>
+        <w:t>предприятия (организации)_______</w:t>
+      </w:r>
+      <w:r>
+        <w:rPr>
+          <w:rFonts w:ascii="Times New Roman" w:hAnsi="Times New Roman" w:cs="Times New Roman"/>
+          <w:color w:val="auto"/>
+        </w:rPr>
+        <w:t>________________</w:t>
+      </w:r>
+      <w:r>
+        <w:rPr>
+          <w:rFonts w:ascii="Times New Roman" w:hAnsi="Times New Roman" w:cs="Times New Roman"/>
+          <w:color w:val="auto"/>
+        </w:rPr>
+        <w:t>_</w:t>
+      </w:r>
+      <w:r>
+        <w:rPr>
+          <w:rFonts w:ascii="Times New Roman" w:hAnsi="Times New Roman" w:cs="Times New Roman"/>
+          <w:color w:val="auto"/>
+        </w:rPr>
+        <w:t>_</w:t>
+      </w:r>
+      <w:r>
+        <w:rPr>
+          <w:rFonts w:ascii="Times New Roman" w:hAnsi="Times New Roman" w:cs="Times New Roman"/>
+          <w:color w:val="auto"/>
+        </w:rPr>
+        <w:t>/</w:t>
+      </w:r>
+      <w:r>
+        <w:rPr>
+          <w:rFonts w:ascii="Times New Roman" w:hAnsi="Times New Roman" w:cs="Times New Roman"/>
+          <w:color w:val="auto"/>
+        </w:rPr>
+        <w:t xml:space="preserve">          </w:t>
+      </w:r>
+    </w:p>
+    <w:p>
+      <w:pPr>
+        <w:tabs>
+          <w:tab w:val="left" w:pos="4005"/>
+          <w:tab w:val="center" w:pos="4678"/>
+          <w:tab w:val="left" w:pos="7125"/>
+          <w:tab w:val="left" w:pos="7488"/>
+        </w:tabs>
+        <w:rPr>
+          <w:rFonts w:ascii="Times New Roman" w:hAnsi="Times New Roman" w:cs="Times New Roman"/>
+          <w:color w:val="auto"/>
+        </w:rPr>
+      </w:pPr>
+      <w:r>
+        <w:rPr>
+          <w:rFonts w:ascii="Times New Roman" w:hAnsi="Times New Roman" w:cs="Times New Roman"/>
+          <w:color w:val="auto"/>
+          <w:sz w:val="20"/>
+          <w:szCs w:val="20"/>
+          <w:vertAlign w:val="superscript"/>
+        </w:rPr>
+        <w:tab/>
+        <w:t>(Подпись)</w:t>
+      </w:r>
+      <w:r>
+        <w:rPr>
+          <w:rFonts w:ascii="Times New Roman" w:hAnsi="Times New Roman" w:cs="Times New Roman"/>
+          <w:color w:val="auto"/>
+          <w:sz w:val="20"/>
+          <w:szCs w:val="20"/>
+          <w:vertAlign w:val="superscript"/>
+        </w:rPr>
+        <w:tab/>
+      </w:r>
+      <w:r>
+        <w:rPr>
+          <w:rFonts w:ascii="Times New Roman" w:hAnsi="Times New Roman" w:cs="Times New Roman"/>
+          <w:color w:val="auto"/>
+          <w:sz w:val="20"/>
+          <w:szCs w:val="20"/>
+          <w:vertAlign w:val="superscript"/>
+        </w:rPr>
+        <w:tab/>
+      </w:r>
+      <w:r>
+        <w:rPr>
+          <w:rFonts w:ascii="Times New Roman" w:hAnsi="Times New Roman" w:cs="Times New Roman"/>
+          <w:color w:val="auto"/>
+          <w:sz w:val="20"/>
+          <w:szCs w:val="20"/>
+          <w:vertAlign w:val="superscript"/>
+        </w:rPr>
+        <w:t xml:space="preserve">                </w:t>
+      </w:r>
+      <w:r>
+        <w:rPr>
+          <w:rFonts w:ascii="Times New Roman" w:hAnsi="Times New Roman" w:cs="Times New Roman"/>
+          <w:color w:val="auto"/>
+          <w:sz w:val="20"/>
+          <w:szCs w:val="20"/>
+          <w:vertAlign w:val="superscript"/>
+        </w:rPr>
+        <w:t>(Ф.И.О)</w:t>
       </w:r>
     </w:p>
     <w:p>
@@ -1369,6 +1781,13 @@
           <w:rFonts w:ascii="Times New Roman" w:hAnsi="Times New Roman" w:cs="Times New Roman"/>
           <w:color w:val="auto"/>
         </w:rPr>
+        <w:t>М.П.</w:t>
+      </w:r>
+      <w:r>
+        <w:rPr>
+          <w:rFonts w:ascii="Times New Roman" w:hAnsi="Times New Roman" w:cs="Times New Roman"/>
+          <w:color w:val="auto"/>
+        </w:rPr>
         <w:tab/>
       </w:r>
       <w:r>
@@ -1379,18 +1798,7 @@
           <w:szCs w:val="20"/>
           <w:vertAlign w:val="superscript"/>
         </w:rPr>
-        <w:t>(Подпись)</w:t>
-      </w:r>
-      <w:r>
-        <w:rPr>
-          <w:rFonts w:ascii="Times New Roman" w:hAnsi="Times New Roman" w:cs="Times New Roman"/>
-          <w:color w:val="auto"/>
-          <w:sz w:val="20"/>
-          <w:szCs w:val="20"/>
-          <w:vertAlign w:val="superscript"/>
-        </w:rPr>
         <w:tab/>
-        <w:t>(Ф.И.О.)</w:t>
       </w:r>
     </w:p>
     <w:p>
@@ -1402,9 +1810,6 @@
         <w:rPr>
           <w:rFonts w:ascii="Times New Roman" w:hAnsi="Times New Roman" w:cs="Times New Roman"/>
           <w:color w:val="auto"/>
-          <w:sz w:val="20"/>
-          <w:szCs w:val="20"/>
-          <w:vertAlign w:val="superscript"/>
         </w:rPr>
       </w:pPr>
     </w:p>
@@ -1419,6 +1824,18 @@
           <w:color w:val="auto"/>
         </w:rPr>
       </w:pPr>
+    </w:p>
+    <w:p>
+      <w:pPr>
+        <w:tabs>
+          <w:tab w:val="left" w:pos="4005"/>
+          <w:tab w:val="left" w:pos="7125"/>
+        </w:tabs>
+        <w:rPr>
+          <w:rFonts w:ascii="Times New Roman" w:hAnsi="Times New Roman" w:cs="Times New Roman"/>
+          <w:color w:val="auto"/>
+        </w:rPr>
+      </w:pPr>
       <w:r>
         <w:rPr>
           <w:noProof/>
@@ -1431,10 +1848,25 @@
       <w:r>
         <w:rPr>
           <w:rFonts w:ascii="Times New Roman" w:hAnsi="Times New Roman" w:cs="Times New Roman"/>
+          <w:color w:val="auto"/>
+        </w:rPr>
+        <w:t>Руководитель практики от колледжа</w:t>
+      </w:r>
+      <w:r>
+        <w:rPr>
+          <w:rFonts w:ascii="Times New Roman" w:hAnsi="Times New Roman" w:cs="Times New Roman"/>
           <w:b/>
           <w:color w:val="auto"/>
         </w:rPr>
-        <w:t xml:space="preserve">Руководитель практики от колледжа                                          </w:t>
+        <w:t xml:space="preserve">                                          </w:t>
+      </w:r>
+      <w:r>
+        <w:rPr>
+          <w:rFonts w:ascii="Times New Roman" w:hAnsi="Times New Roman" w:cs="Times New Roman"/>
+          <w:b/>
+          <w:color w:val="auto"/>
+        </w:rPr>
+        <w:t xml:space="preserve">      </w:t>
       </w:r>
       <w:r>
         <w:rPr>
@@ -1458,12 +1890,9 @@
           <w:tab w:val="left" w:pos="7650"/>
         </w:tabs>
         <w:rPr>
-          <w:rStyle w:val="20"/>
-          <w:rFonts w:eastAsia="Courier New"/>
-          <w:b/>
+          <w:rFonts w:ascii="Times New Roman" w:hAnsi="Times New Roman" w:cs="Times New Roman"/>
           <w:sz w:val="28"/>
           <w:szCs w:val="28"/>
-          <w:u w:val="none"/>
         </w:rPr>
       </w:pPr>
       <w:r>
@@ -1481,7 +1910,21 @@
           <w:color w:val="auto"/>
         </w:rPr>
         <w:tab/>
-        <w:t xml:space="preserve">           </w:t>
+        <w:t xml:space="preserve">          </w:t>
+      </w:r>
+      <w:r>
+        <w:rPr>
+          <w:rFonts w:ascii="Times New Roman" w:hAnsi="Times New Roman" w:cs="Times New Roman"/>
+          <w:color w:val="auto"/>
+        </w:rPr>
+        <w:t xml:space="preserve">         </w:t>
+      </w:r>
+      <w:r>
+        <w:rPr>
+          <w:rFonts w:ascii="Times New Roman" w:hAnsi="Times New Roman" w:cs="Times New Roman"/>
+          <w:color w:val="auto"/>
+        </w:rPr>
+        <w:t xml:space="preserve"> </w:t>
       </w:r>
       <w:r>
         <w:rPr>
@@ -1507,7 +1950,7 @@
     </w:p>
     <w:sectPr>
       <w:pgSz w:w="11906" w:h="16838"/>
-      <w:pgMar w:top="567" w:right="849" w:bottom="312" w:left="1701" w:header="709" w:footer="709" w:gutter="0"/>
+      <w:pgMar w:top="1134" w:right="851" w:bottom="1134" w:left="1701" w:header="709" w:footer="709" w:gutter="0"/>
       <w:cols w:space="708"/>
       <w:docGrid w:linePitch="360"/>
     </w:sectPr>
@@ -2746,6 +3189,20 @@
       <w:lang w:eastAsia="ru-RU"/>
     </w:rPr>
   </w:style>
+  <w:style w:type="paragraph" w:customStyle="1" w:styleId="TableParagraph">
+    <w:name w:val="Table Paragraph"/>
+    <w:basedOn w:val="a"/>
+    <w:uiPriority w:val="1"/>
+    <w:qFormat/>
+    <w:rsid w:val="00152E68"/>
+    <w:rPr>
+      <w:rFonts w:asciiTheme="minorHAnsi" w:eastAsiaTheme="minorHAnsi" w:hAnsiTheme="minorHAnsi" w:cstheme="minorBidi"/>
+      <w:color w:val="auto"/>
+      <w:sz w:val="22"/>
+      <w:szCs w:val="22"/>
+      <w:lang w:val="en-US" w:eastAsia="en-US" w:bidi="ar-SA"/>
+    </w:rPr>
+  </w:style>
 </w:styles>
 </file>
 
@@ -3039,7 +3496,7 @@
 </file>
 
 <file path=customXml/itemProps1.xml><?xml version="1.0" encoding="utf-8"?>
-<ds:datastoreItem xmlns:ds="http://schemas.openxmlformats.org/officeDocument/2006/customXml" ds:itemID="{8C22F5AF-1D2F-413E-80A8-F62FD3159CF6}">
+<ds:datastoreItem xmlns:ds="http://schemas.openxmlformats.org/officeDocument/2006/customXml" ds:itemID="{36DECF8D-9887-48F1-9264-8BB44460D095}">
   <ds:schemaRefs>
     <ds:schemaRef ds:uri="http://schemas.openxmlformats.org/officeDocument/2006/bibliography"/>
   </ds:schemaRefs>

</xml_diff>